<commit_message>
caso de teste e script 3 completo
</commit_message>
<xml_diff>
--- a/Testes/Caso de Teste Cad. Auxiliar_Configuracao das portas.docx
+++ b/Testes/Caso de Teste Cad. Auxiliar_Configuracao das portas.docx
@@ -1257,145 +1257,7 @@
           <w:b w:val="0"/>
           <w:lang w:val="pt-BR"/>
         </w:rPr>
-        <w:t>N2;</w:t>
-      </w:r>
-    </w:p>
-    <w:p>
-      <w:pPr>
-        <w:pStyle w:val="Corpodetexto"/>
-        <w:keepLines/>
-        <w:widowControl w:val="0"/>
-        <w:numPr>
-          <w:ilvl w:val="0"/>
-          <w:numId w:val="36"/>
-        </w:numPr>
-        <w:spacing w:after="120" w:line="240" w:lineRule="atLeast"/>
-        <w:rPr>
-          <w:b w:val="0"/>
-          <w:lang w:val="pt-BR"/>
-        </w:rPr>
-      </w:pPr>
-      <w:r>
-        <w:rPr>
-          <w:b w:val="0"/>
-          <w:lang w:val="pt-BR"/>
-        </w:rPr>
-        <w:t>N3;</w:t>
-      </w:r>
-    </w:p>
-    <w:p>
-      <w:pPr>
-        <w:pStyle w:val="Corpodetexto"/>
-        <w:keepLines/>
-        <w:widowControl w:val="0"/>
-        <w:numPr>
-          <w:ilvl w:val="0"/>
-          <w:numId w:val="36"/>
-        </w:numPr>
-        <w:spacing w:after="120" w:line="240" w:lineRule="atLeast"/>
-        <w:rPr>
-          <w:b w:val="0"/>
-          <w:lang w:val="pt-BR"/>
-        </w:rPr>
-      </w:pPr>
-      <w:r>
-        <w:rPr>
-          <w:b w:val="0"/>
-          <w:lang w:val="pt-BR"/>
-        </w:rPr>
-        <w:t>N4;</w:t>
-      </w:r>
-    </w:p>
-    <w:p>
-      <w:pPr>
-        <w:pStyle w:val="Corpodetexto"/>
-        <w:keepLines/>
-        <w:widowControl w:val="0"/>
-        <w:numPr>
-          <w:ilvl w:val="0"/>
-          <w:numId w:val="36"/>
-        </w:numPr>
-        <w:spacing w:after="120" w:line="240" w:lineRule="atLeast"/>
-        <w:rPr>
-          <w:b w:val="0"/>
-          <w:lang w:val="pt-BR"/>
-        </w:rPr>
-      </w:pPr>
-      <w:r>
-        <w:rPr>
-          <w:b w:val="0"/>
-          <w:lang w:val="pt-BR"/>
-        </w:rPr>
-        <w:t>N5;</w:t>
-      </w:r>
-    </w:p>
-    <w:p>
-      <w:pPr>
-        <w:pStyle w:val="Corpodetexto"/>
-        <w:keepLines/>
-        <w:widowControl w:val="0"/>
-        <w:numPr>
-          <w:ilvl w:val="0"/>
-          <w:numId w:val="36"/>
-        </w:numPr>
-        <w:spacing w:after="120" w:line="240" w:lineRule="atLeast"/>
-        <w:rPr>
-          <w:b w:val="0"/>
-          <w:lang w:val="pt-BR"/>
-        </w:rPr>
-      </w:pPr>
-      <w:r>
-        <w:rPr>
-          <w:b w:val="0"/>
-          <w:lang w:val="pt-BR"/>
-        </w:rPr>
-        <w:t>N6;</w:t>
-      </w:r>
-    </w:p>
-    <w:p>
-      <w:pPr>
-        <w:pStyle w:val="Corpodetexto"/>
-        <w:keepLines/>
-        <w:widowControl w:val="0"/>
-        <w:numPr>
-          <w:ilvl w:val="0"/>
-          <w:numId w:val="36"/>
-        </w:numPr>
-        <w:spacing w:after="120" w:line="240" w:lineRule="atLeast"/>
-        <w:rPr>
-          <w:b w:val="0"/>
-          <w:lang w:val="pt-BR"/>
-        </w:rPr>
-      </w:pPr>
-      <w:r>
-        <w:rPr>
-          <w:b w:val="0"/>
-          <w:lang w:val="pt-BR"/>
-        </w:rPr>
-        <w:t>N7;</w:t>
-      </w:r>
-    </w:p>
-    <w:p>
-      <w:pPr>
-        <w:pStyle w:val="Corpodetexto"/>
-        <w:keepLines/>
-        <w:widowControl w:val="0"/>
-        <w:numPr>
-          <w:ilvl w:val="0"/>
-          <w:numId w:val="36"/>
-        </w:numPr>
-        <w:spacing w:after="120" w:line="240" w:lineRule="atLeast"/>
-        <w:rPr>
-          <w:b w:val="0"/>
-          <w:lang w:val="pt-BR"/>
-        </w:rPr>
-      </w:pPr>
-      <w:r>
-        <w:rPr>
-          <w:b w:val="0"/>
-          <w:lang w:val="pt-BR"/>
-        </w:rPr>
-        <w:t>N8.</w:t>
+        <w:t>N2</w:t>
       </w:r>
     </w:p>
     <w:p>
@@ -1418,188 +1280,7 @@
           <w:b w:val="0"/>
           <w:lang w:val="pt-BR"/>
         </w:rPr>
-        <w:t>Digitar dados necessários para “Porta Saída” [RN010]:</w:t>
-      </w:r>
-    </w:p>
-    <w:p>
-      <w:pPr>
-        <w:pStyle w:val="Corpodetexto"/>
-        <w:keepLines/>
-        <w:widowControl w:val="0"/>
-        <w:numPr>
-          <w:ilvl w:val="0"/>
-          <w:numId w:val="36"/>
-        </w:numPr>
-        <w:spacing w:after="120" w:line="240" w:lineRule="atLeast"/>
-        <w:rPr>
-          <w:b w:val="0"/>
-        </w:rPr>
-      </w:pPr>
-      <w:r>
-        <w:rPr>
-          <w:b w:val="0"/>
-        </w:rPr>
-        <w:lastRenderedPageBreak/>
-        <w:t>O</w:t>
-      </w:r>
-      <w:r>
-        <w:rPr>
-          <w:b w:val="0"/>
-        </w:rPr>
-        <w:t>UT1</w:t>
-      </w:r>
-      <w:r>
-        <w:rPr>
-          <w:b w:val="0"/>
-        </w:rPr>
-        <w:t>;</w:t>
-      </w:r>
-    </w:p>
-    <w:p>
-      <w:pPr>
-        <w:pStyle w:val="Corpodetexto"/>
-        <w:keepLines/>
-        <w:widowControl w:val="0"/>
-        <w:numPr>
-          <w:ilvl w:val="0"/>
-          <w:numId w:val="36"/>
-        </w:numPr>
-        <w:spacing w:after="120" w:line="240" w:lineRule="atLeast"/>
-        <w:rPr>
-          <w:b w:val="0"/>
-        </w:rPr>
-      </w:pPr>
-      <w:r>
-        <w:rPr>
-          <w:b w:val="0"/>
-        </w:rPr>
-        <w:t>OUT2;</w:t>
-      </w:r>
-    </w:p>
-    <w:p>
-      <w:pPr>
-        <w:pStyle w:val="Corpodetexto"/>
-        <w:keepLines/>
-        <w:widowControl w:val="0"/>
-        <w:numPr>
-          <w:ilvl w:val="0"/>
-          <w:numId w:val="36"/>
-        </w:numPr>
-        <w:spacing w:after="120" w:line="240" w:lineRule="atLeast"/>
-        <w:rPr>
-          <w:b w:val="0"/>
-        </w:rPr>
-      </w:pPr>
-      <w:r>
-        <w:rPr>
-          <w:b w:val="0"/>
-        </w:rPr>
-        <w:t>OUT3;</w:t>
-      </w:r>
-    </w:p>
-    <w:p>
-      <w:pPr>
-        <w:pStyle w:val="Corpodetexto"/>
-        <w:keepLines/>
-        <w:widowControl w:val="0"/>
-        <w:numPr>
-          <w:ilvl w:val="0"/>
-          <w:numId w:val="36"/>
-        </w:numPr>
-        <w:spacing w:after="120" w:line="240" w:lineRule="atLeast"/>
-        <w:rPr>
-          <w:b w:val="0"/>
-        </w:rPr>
-      </w:pPr>
-      <w:r>
-        <w:rPr>
-          <w:b w:val="0"/>
-        </w:rPr>
-        <w:t>OUT4;</w:t>
-      </w:r>
-    </w:p>
-    <w:p>
-      <w:pPr>
-        <w:pStyle w:val="Corpodetexto"/>
-        <w:keepLines/>
-        <w:widowControl w:val="0"/>
-        <w:numPr>
-          <w:ilvl w:val="0"/>
-          <w:numId w:val="36"/>
-        </w:numPr>
-        <w:spacing w:after="120" w:line="240" w:lineRule="atLeast"/>
-        <w:rPr>
-          <w:b w:val="0"/>
-        </w:rPr>
-      </w:pPr>
-      <w:r>
-        <w:rPr>
-          <w:b w:val="0"/>
-        </w:rPr>
-        <w:t>OUT5;</w:t>
-      </w:r>
-    </w:p>
-    <w:p>
-      <w:pPr>
-        <w:pStyle w:val="Corpodetexto"/>
-        <w:keepLines/>
-        <w:widowControl w:val="0"/>
-        <w:numPr>
-          <w:ilvl w:val="0"/>
-          <w:numId w:val="36"/>
-        </w:numPr>
-        <w:spacing w:after="120" w:line="240" w:lineRule="atLeast"/>
-        <w:rPr>
-          <w:b w:val="0"/>
-        </w:rPr>
-      </w:pPr>
-      <w:r>
-        <w:rPr>
-          <w:b w:val="0"/>
-        </w:rPr>
-        <w:t>OUT6;</w:t>
-      </w:r>
-    </w:p>
-    <w:p>
-      <w:pPr>
-        <w:pStyle w:val="Corpodetexto"/>
-        <w:keepLines/>
-        <w:widowControl w:val="0"/>
-        <w:numPr>
-          <w:ilvl w:val="0"/>
-          <w:numId w:val="36"/>
-        </w:numPr>
-        <w:spacing w:after="120" w:line="240" w:lineRule="atLeast"/>
-        <w:rPr>
-          <w:b w:val="0"/>
-        </w:rPr>
-      </w:pPr>
-      <w:r>
-        <w:rPr>
-          <w:b w:val="0"/>
-        </w:rPr>
-        <w:t>OUT7;</w:t>
-      </w:r>
-    </w:p>
-    <w:p>
-      <w:pPr>
-        <w:pStyle w:val="Corpodetexto"/>
-        <w:keepLines/>
-        <w:widowControl w:val="0"/>
-        <w:numPr>
-          <w:ilvl w:val="0"/>
-          <w:numId w:val="36"/>
-        </w:numPr>
-        <w:spacing w:after="120" w:line="240" w:lineRule="atLeast"/>
-        <w:rPr>
-          <w:b w:val="0"/>
-        </w:rPr>
-      </w:pPr>
-      <w:r>
-        <w:rPr>
-          <w:b w:val="0"/>
-        </w:rPr>
-        <w:t>OUT8;</w:t>
+        <w:t>Cliente aperta no botão “Voltar”.</w:t>
       </w:r>
     </w:p>
     <w:p>
@@ -1622,161 +1303,8 @@
           <w:b w:val="0"/>
           <w:lang w:val="pt-BR"/>
         </w:rPr>
-        <w:t>Na aba “Observação” o</w:t>
-      </w:r>
-      <w:r>
-        <w:rPr>
-          <w:b w:val="0"/>
-          <w:lang w:val="pt-BR" w:eastAsia="pt-BR"/>
-        </w:rPr>
-        <w:t xml:space="preserve"> ator digita os dados necessários para realizar o cadastro</w:t>
-      </w:r>
-      <w:r>
-        <w:rPr>
-          <w:b w:val="0"/>
-          <w:lang w:val="pt-BR" w:eastAsia="pt-BR"/>
-        </w:rPr>
-        <w:t>,</w:t>
-      </w:r>
-    </w:p>
-    <w:p>
-      <w:pPr>
-        <w:pStyle w:val="Corpodetexto"/>
-        <w:keepLines/>
-        <w:widowControl w:val="0"/>
-        <w:spacing w:after="120" w:line="240" w:lineRule="atLeast"/>
-        <w:ind w:left="1080"/>
-        <w:rPr>
-          <w:b w:val="0"/>
-          <w:lang w:val="pt-BR" w:eastAsia="pt-BR"/>
-        </w:rPr>
-      </w:pPr>
-      <w:r>
-        <w:rPr>
-          <w:b w:val="0"/>
-          <w:lang w:val="pt-BR" w:eastAsia="pt-BR"/>
-        </w:rPr>
-        <w:t xml:space="preserve"> </w:t>
-      </w:r>
-      <w:proofErr w:type="gramStart"/>
-      <w:r>
-        <w:rPr>
-          <w:b w:val="0"/>
-          <w:lang w:val="pt-BR" w:eastAsia="pt-BR"/>
-        </w:rPr>
-        <w:t>sendo</w:t>
-      </w:r>
-      <w:proofErr w:type="gramEnd"/>
-      <w:r>
-        <w:rPr>
-          <w:b w:val="0"/>
-          <w:lang w:val="pt-BR" w:eastAsia="pt-BR"/>
-        </w:rPr>
-        <w:t xml:space="preserve"> algum dos dados repetidos</w:t>
-      </w:r>
-      <w:r>
-        <w:rPr>
-          <w:b w:val="0"/>
-          <w:lang w:val="pt-BR" w:eastAsia="pt-BR"/>
-        </w:rPr>
-        <w:t xml:space="preserve"> [FA001] [FA002]</w:t>
-      </w:r>
-    </w:p>
-    <w:p>
-      <w:pPr>
-        <w:pStyle w:val="Corpodetexto"/>
-        <w:keepLines/>
-        <w:widowControl w:val="0"/>
-        <w:spacing w:after="120" w:line="240" w:lineRule="atLeast"/>
-        <w:ind w:left="1080"/>
-        <w:rPr>
-          <w:b w:val="0"/>
-          <w:lang w:val="pt-BR"/>
-        </w:rPr>
-      </w:pPr>
-    </w:p>
-    <w:p>
-      <w:pPr>
-        <w:pStyle w:val="Corpodetexto"/>
-        <w:keepLines/>
-        <w:widowControl w:val="0"/>
-        <w:numPr>
-          <w:ilvl w:val="0"/>
-          <w:numId w:val="38"/>
-        </w:numPr>
-        <w:spacing w:after="120" w:line="240" w:lineRule="atLeast"/>
-        <w:rPr>
-          <w:b w:val="0"/>
-          <w:lang w:val="pt-BR"/>
-        </w:rPr>
-      </w:pPr>
-      <w:r>
-        <w:rPr>
-          <w:b w:val="0"/>
-          <w:lang w:val="pt-BR"/>
-        </w:rPr>
-        <w:t>Ator clica em incluir para validar os dados inseridos;</w:t>
-      </w:r>
-    </w:p>
-    <w:p>
-      <w:pPr>
-        <w:pStyle w:val="Corpodetexto"/>
-        <w:keepLines/>
-        <w:widowControl w:val="0"/>
-        <w:numPr>
-          <w:ilvl w:val="0"/>
-          <w:numId w:val="38"/>
-        </w:numPr>
-        <w:spacing w:after="120" w:line="240" w:lineRule="atLeast"/>
-        <w:rPr>
-          <w:b w:val="0"/>
-          <w:lang w:val="pt-BR"/>
-        </w:rPr>
-      </w:pPr>
-      <w:r>
-        <w:rPr>
-          <w:b w:val="0"/>
-          <w:lang w:val="pt-BR"/>
-        </w:rPr>
-        <w:t>Sistema exibe o equipamento que não foi cadastrado no sistema de Rastreamento com sucesso;</w:t>
-      </w:r>
-    </w:p>
-    <w:p>
-      <w:pPr>
-        <w:pStyle w:val="Corpodetexto"/>
-        <w:keepLines/>
-        <w:widowControl w:val="0"/>
-        <w:numPr>
-          <w:ilvl w:val="0"/>
-          <w:numId w:val="38"/>
-        </w:numPr>
-        <w:spacing w:after="120" w:line="240" w:lineRule="atLeast"/>
-        <w:rPr>
-          <w:b w:val="0"/>
-          <w:lang w:val="pt-BR"/>
-        </w:rPr>
-      </w:pPr>
-      <w:r>
-        <w:rPr>
-          <w:b w:val="0"/>
-          <w:lang w:val="pt-BR"/>
-        </w:rPr>
         <w:t>Caso de Uso é encerrado.</w:t>
       </w:r>
-    </w:p>
-    <w:p>
-      <w:pPr>
-        <w:pStyle w:val="bp"/>
-        <w:spacing w:before="0" w:after="0"/>
-        <w:rPr>
-          <w:rFonts w:ascii="Arial" w:hAnsi="Arial"/>
-          <w:b/>
-          <w:color w:val="0000FF"/>
-          <w:sz w:val="24"/>
-          <w:szCs w:val="24"/>
-          <w:lang w:val="pt-BR"/>
-        </w:rPr>
-      </w:pPr>
     </w:p>
     <w:sectPr>
       <w:headerReference w:type="default" r:id="rId8"/>
@@ -7276,8 +6804,9 @@
     <w:panose1 w:val="020B0604030504040204"/>
     <w:charset w:val="00"/>
     <w:family w:val="swiss"/>
+    <w:notTrueType/>
     <w:pitch w:val="variable"/>
-    <w:sig w:usb0="E1002EFF" w:usb1="C000605B" w:usb2="00000029" w:usb3="00000000" w:csb0="000101FF" w:csb1="00000000"/>
+    <w:sig w:usb0="00000003" w:usb1="00000000" w:usb2="00000000" w:usb3="00000000" w:csb0="00000001" w:csb1="00000000"/>
   </w:font>
   <w:font w:name="Cambria">
     <w:panose1 w:val="02040503050406030204"/>
@@ -7312,6 +6841,7 @@
     <w:rsid w:val="003F22DC"/>
     <w:rsid w:val="005F34AA"/>
     <w:rsid w:val="006B2F4D"/>
+    <w:rsid w:val="00717A5E"/>
     <w:rsid w:val="00762236"/>
     <w:rsid w:val="00A95C05"/>
     <w:rsid w:val="00EA313D"/>

</xml_diff>